<commit_message>
Added timer to matrix me and miles made
</commit_message>
<xml_diff>
--- a/Contribution Matrix.docx
+++ b/Contribution Matrix.docx
@@ -936,6 +936,56 @@
           </w:tcPr>
           <w:p>
             <w:r>
+              <w:t>GameTimer</w:t>
+            </w:r>
+          </w:p>
+        </w:tc>
+        <w:tc>
+          <w:tcPr>
+            <w:tcW w:w="1502" w:type="dxa"/>
+          </w:tcPr>
+          <w:p>
+            <w:r>
+              <w:t>C,T</w:t>
+            </w:r>
+          </w:p>
+        </w:tc>
+        <w:tc>
+          <w:tcPr>
+            <w:tcW w:w="1503" w:type="dxa"/>
+          </w:tcPr>
+          <w:p>
+            <w:r>
+              <w:t>M,T</w:t>
+            </w:r>
+          </w:p>
+        </w:tc>
+        <w:tc>
+          <w:tcPr>
+            <w:tcW w:w="1503" w:type="dxa"/>
+          </w:tcPr>
+          <w:p/>
+        </w:tc>
+        <w:tc>
+          <w:tcPr>
+            <w:tcW w:w="1503" w:type="dxa"/>
+          </w:tcPr>
+          <w:p/>
+        </w:tc>
+        <w:tc>
+          <w:tcPr>
+            <w:tcW w:w="1503" w:type="dxa"/>
+          </w:tcPr>
+          <w:p/>
+        </w:tc>
+      </w:tr>
+      <w:tr>
+        <w:tc>
+          <w:tcPr>
+            <w:tcW w:w="1502" w:type="dxa"/>
+          </w:tcPr>
+          <w:p>
+            <w:r>
               <w:t>Fill in the blanks</w:t>
             </w:r>
           </w:p>
@@ -1031,10 +1081,7 @@
           </w:tcPr>
           <w:p>
             <w:r>
-              <w:t xml:space="preserve">Back-end login </w:t>
-            </w:r>
-            <w:r>
-              <w:t>registration</w:t>
+              <w:t>Back-end login registration</w:t>
             </w:r>
           </w:p>
         </w:tc>
@@ -1083,10 +1130,7 @@
           </w:tcPr>
           <w:p>
             <w:r>
-              <w:t xml:space="preserve">Back-end </w:t>
-            </w:r>
-            <w:r>
-              <w:t>retrieve questions</w:t>
+              <w:t>Back-end retrieve questions</w:t>
             </w:r>
           </w:p>
         </w:tc>
@@ -1135,10 +1179,7 @@
           </w:tcPr>
           <w:p>
             <w:r>
-              <w:t xml:space="preserve">Back-end </w:t>
-            </w:r>
-            <w:r>
-              <w:t>retrieve tests</w:t>
+              <w:t>Back-end retrieve tests</w:t>
             </w:r>
           </w:p>
         </w:tc>
@@ -1191,10 +1232,7 @@
           </w:tcPr>
           <w:p>
             <w:r>
-              <w:t xml:space="preserve">Back-end </w:t>
-            </w:r>
-            <w:r>
-              <w:t>retrieve</w:t>
+              <w:t>Back-end retrieve</w:t>
             </w:r>
             <w:r>
               <w:t xml:space="preserve"> user</w:t>
@@ -1354,10 +1392,7 @@
           </w:tcPr>
           <w:p>
             <w:r>
-              <w:t xml:space="preserve">Back-end </w:t>
-            </w:r>
-            <w:r>
-              <w:t>update scores</w:t>
+              <w:t>Back-end update scores</w:t>
             </w:r>
           </w:p>
         </w:tc>
@@ -1406,6 +1441,7 @@
           </w:tcPr>
           <w:p>
             <w:r>
+              <w:lastRenderedPageBreak/>
               <w:t>Server index.js</w:t>
             </w:r>
           </w:p>
@@ -1464,7 +1500,6 @@
     </w:tbl>
     <w:p>
       <w:r>
-        <w:lastRenderedPageBreak/>
         <w:t>Key: C-create M-modify T-test R-review</w:t>
       </w:r>
     </w:p>

</xml_diff>